<commit_message>
forgot to save - final commit
</commit_message>
<xml_diff>
--- a/docs/Systemintegration.docx
+++ b/docs/Systemintegration.docx
@@ -200,7 +200,7 @@
           <w:r>
             <w:fldChar w:fldCharType="separate"/>
           </w:r>
-          <w:hyperlink w:anchor="_Toc167258098" w:history="1">
+          <w:hyperlink w:anchor="_Toc167261195" w:history="1">
             <w:r>
               <w:rPr>
                 <w:rStyle w:val="Hyperlink"/>
@@ -227,7 +227,7 @@
                 <w:noProof/>
                 <w:webHidden/>
               </w:rPr>
-              <w:instrText xml:space="preserve"> PAGEREF _Toc167258098 \h </w:instrText>
+              <w:instrText xml:space="preserve"> PAGEREF _Toc167261195 \h </w:instrText>
             </w:r>
             <w:r>
               <w:rPr>
@@ -275,7 +275,7 @@
               <w14:ligatures w14:val="standardContextual"/>
             </w:rPr>
           </w:pPr>
-          <w:hyperlink w:anchor="_Toc167258099" w:history="1">
+          <w:hyperlink w:anchor="_Toc167261196" w:history="1">
             <w:r>
               <w:rPr>
                 <w:rStyle w:val="Hyperlink"/>
@@ -302,7 +302,7 @@
                 <w:noProof/>
                 <w:webHidden/>
               </w:rPr>
-              <w:instrText xml:space="preserve"> PAGEREF _Toc167258099 \h </w:instrText>
+              <w:instrText xml:space="preserve"> PAGEREF _Toc167261196 \h </w:instrText>
             </w:r>
             <w:r>
               <w:rPr>
@@ -350,7 +350,7 @@
               <w14:ligatures w14:val="standardContextual"/>
             </w:rPr>
           </w:pPr>
-          <w:hyperlink w:anchor="_Toc167258100" w:history="1">
+          <w:hyperlink w:anchor="_Toc167261197" w:history="1">
             <w:r>
               <w:rPr>
                 <w:rStyle w:val="Hyperlink"/>
@@ -377,7 +377,7 @@
                 <w:noProof/>
                 <w:webHidden/>
               </w:rPr>
-              <w:instrText xml:space="preserve"> PAGEREF _Toc167258100 \h </w:instrText>
+              <w:instrText xml:space="preserve"> PAGEREF _Toc167261197 \h </w:instrText>
             </w:r>
             <w:r>
               <w:rPr>
@@ -425,7 +425,7 @@
               <w14:ligatures w14:val="standardContextual"/>
             </w:rPr>
           </w:pPr>
-          <w:hyperlink w:anchor="_Toc167258101" w:history="1">
+          <w:hyperlink w:anchor="_Toc167261198" w:history="1">
             <w:r>
               <w:rPr>
                 <w:rStyle w:val="Hyperlink"/>
@@ -452,7 +452,7 @@
                 <w:noProof/>
                 <w:webHidden/>
               </w:rPr>
-              <w:instrText xml:space="preserve"> PAGEREF _Toc167258101 \h </w:instrText>
+              <w:instrText xml:space="preserve"> PAGEREF _Toc167261198 \h </w:instrText>
             </w:r>
             <w:r>
               <w:rPr>
@@ -500,7 +500,7 @@
               <w14:ligatures w14:val="standardContextual"/>
             </w:rPr>
           </w:pPr>
-          <w:hyperlink w:anchor="_Toc167258102" w:history="1">
+          <w:hyperlink w:anchor="_Toc167261199" w:history="1">
             <w:r>
               <w:rPr>
                 <w:rStyle w:val="Hyperlink"/>
@@ -527,7 +527,7 @@
                 <w:noProof/>
                 <w:webHidden/>
               </w:rPr>
-              <w:instrText xml:space="preserve"> PAGEREF _Toc167258102 \h </w:instrText>
+              <w:instrText xml:space="preserve"> PAGEREF _Toc167261199 \h </w:instrText>
             </w:r>
             <w:r>
               <w:rPr>
@@ -575,7 +575,7 @@
               <w14:ligatures w14:val="standardContextual"/>
             </w:rPr>
           </w:pPr>
-          <w:hyperlink w:anchor="_Toc167258103" w:history="1">
+          <w:hyperlink w:anchor="_Toc167261200" w:history="1">
             <w:r>
               <w:rPr>
                 <w:rStyle w:val="Hyperlink"/>
@@ -602,7 +602,7 @@
                 <w:noProof/>
                 <w:webHidden/>
               </w:rPr>
-              <w:instrText xml:space="preserve"> PAGEREF _Toc167258103 \h </w:instrText>
+              <w:instrText xml:space="preserve"> PAGEREF _Toc167261200 \h </w:instrText>
             </w:r>
             <w:r>
               <w:rPr>
@@ -650,7 +650,7 @@
               <w14:ligatures w14:val="standardContextual"/>
             </w:rPr>
           </w:pPr>
-          <w:hyperlink w:anchor="_Toc167258104" w:history="1">
+          <w:hyperlink w:anchor="_Toc167261201" w:history="1">
             <w:r>
               <w:rPr>
                 <w:rStyle w:val="Hyperlink"/>
@@ -677,7 +677,7 @@
                 <w:noProof/>
                 <w:webHidden/>
               </w:rPr>
-              <w:instrText xml:space="preserve"> PAGEREF _Toc167258104 \h </w:instrText>
+              <w:instrText xml:space="preserve"> PAGEREF _Toc167261201 \h </w:instrText>
             </w:r>
             <w:r>
               <w:rPr>
@@ -725,7 +725,7 @@
               <w14:ligatures w14:val="standardContextual"/>
             </w:rPr>
           </w:pPr>
-          <w:hyperlink w:anchor="_Toc167258105" w:history="1">
+          <w:hyperlink w:anchor="_Toc167261202" w:history="1">
             <w:r>
               <w:rPr>
                 <w:rStyle w:val="Hyperlink"/>
@@ -752,7 +752,7 @@
                 <w:noProof/>
                 <w:webHidden/>
               </w:rPr>
-              <w:instrText xml:space="preserve"> PAGEREF _Toc167258105 \h </w:instrText>
+              <w:instrText xml:space="preserve"> PAGEREF _Toc167261202 \h </w:instrText>
             </w:r>
             <w:r>
               <w:rPr>
@@ -800,7 +800,7 @@
               <w14:ligatures w14:val="standardContextual"/>
             </w:rPr>
           </w:pPr>
-          <w:hyperlink w:anchor="_Toc167258106" w:history="1">
+          <w:hyperlink w:anchor="_Toc167261203" w:history="1">
             <w:r>
               <w:rPr>
                 <w:rStyle w:val="Hyperlink"/>
@@ -827,7 +827,7 @@
                 <w:noProof/>
                 <w:webHidden/>
               </w:rPr>
-              <w:instrText xml:space="preserve"> PAGEREF _Toc167258106 \h </w:instrText>
+              <w:instrText xml:space="preserve"> PAGEREF _Toc167261203 \h </w:instrText>
             </w:r>
             <w:r>
               <w:rPr>
@@ -875,7 +875,7 @@
               <w14:ligatures w14:val="standardContextual"/>
             </w:rPr>
           </w:pPr>
-          <w:hyperlink w:anchor="_Toc167258107" w:history="1">
+          <w:hyperlink w:anchor="_Toc167261204" w:history="1">
             <w:r>
               <w:rPr>
                 <w:rStyle w:val="Hyperlink"/>
@@ -902,7 +902,7 @@
                 <w:noProof/>
                 <w:webHidden/>
               </w:rPr>
-              <w:instrText xml:space="preserve"> PAGEREF _Toc167258107 \h </w:instrText>
+              <w:instrText xml:space="preserve"> PAGEREF _Toc167261204 \h </w:instrText>
             </w:r>
             <w:r>
               <w:rPr>
@@ -950,7 +950,7 @@
               <w14:ligatures w14:val="standardContextual"/>
             </w:rPr>
           </w:pPr>
-          <w:hyperlink w:anchor="_Toc167258108" w:history="1">
+          <w:hyperlink w:anchor="_Toc167261205" w:history="1">
             <w:r>
               <w:rPr>
                 <w:rStyle w:val="Hyperlink"/>
@@ -977,7 +977,7 @@
                 <w:noProof/>
                 <w:webHidden/>
               </w:rPr>
-              <w:instrText xml:space="preserve"> PAGEREF _Toc167258108 \h </w:instrText>
+              <w:instrText xml:space="preserve"> PAGEREF _Toc167261205 \h </w:instrText>
             </w:r>
             <w:r>
               <w:rPr>
@@ -1025,7 +1025,7 @@
               <w14:ligatures w14:val="standardContextual"/>
             </w:rPr>
           </w:pPr>
-          <w:hyperlink w:anchor="_Toc167258109" w:history="1">
+          <w:hyperlink w:anchor="_Toc167261206" w:history="1">
             <w:r>
               <w:rPr>
                 <w:rStyle w:val="Hyperlink"/>
@@ -1052,7 +1052,7 @@
                 <w:noProof/>
                 <w:webHidden/>
               </w:rPr>
-              <w:instrText xml:space="preserve"> PAGEREF _Toc167258109 \h </w:instrText>
+              <w:instrText xml:space="preserve"> PAGEREF _Toc167261206 \h </w:instrText>
             </w:r>
             <w:r>
               <w:rPr>
@@ -1100,7 +1100,7 @@
               <w14:ligatures w14:val="standardContextual"/>
             </w:rPr>
           </w:pPr>
-          <w:hyperlink w:anchor="_Toc167258110" w:history="1">
+          <w:hyperlink w:anchor="_Toc167261207" w:history="1">
             <w:r>
               <w:rPr>
                 <w:rStyle w:val="Hyperlink"/>
@@ -1127,7 +1127,7 @@
                 <w:noProof/>
                 <w:webHidden/>
               </w:rPr>
-              <w:instrText xml:space="preserve"> PAGEREF _Toc167258110 \h </w:instrText>
+              <w:instrText xml:space="preserve"> PAGEREF _Toc167261207 \h </w:instrText>
             </w:r>
             <w:r>
               <w:rPr>
@@ -1175,7 +1175,7 @@
               <w14:ligatures w14:val="standardContextual"/>
             </w:rPr>
           </w:pPr>
-          <w:hyperlink w:anchor="_Toc167258111" w:history="1">
+          <w:hyperlink w:anchor="_Toc167261208" w:history="1">
             <w:r>
               <w:rPr>
                 <w:rStyle w:val="Hyperlink"/>
@@ -1202,7 +1202,7 @@
                 <w:noProof/>
                 <w:webHidden/>
               </w:rPr>
-              <w:instrText xml:space="preserve"> PAGEREF _Toc167258111 \h </w:instrText>
+              <w:instrText xml:space="preserve"> PAGEREF _Toc167261208 \h </w:instrText>
             </w:r>
             <w:r>
               <w:rPr>
@@ -1250,7 +1250,7 @@
               <w14:ligatures w14:val="standardContextual"/>
             </w:rPr>
           </w:pPr>
-          <w:hyperlink w:anchor="_Toc167258112" w:history="1">
+          <w:hyperlink w:anchor="_Toc167261209" w:history="1">
             <w:r>
               <w:rPr>
                 <w:rStyle w:val="Hyperlink"/>
@@ -1277,7 +1277,7 @@
                 <w:noProof/>
                 <w:webHidden/>
               </w:rPr>
-              <w:instrText xml:space="preserve"> PAGEREF _Toc167258112 \h </w:instrText>
+              <w:instrText xml:space="preserve"> PAGEREF _Toc167261209 \h </w:instrText>
             </w:r>
             <w:r>
               <w:rPr>
@@ -1325,7 +1325,7 @@
               <w14:ligatures w14:val="standardContextual"/>
             </w:rPr>
           </w:pPr>
-          <w:hyperlink w:anchor="_Toc167258113" w:history="1">
+          <w:hyperlink w:anchor="_Toc167261210" w:history="1">
             <w:r>
               <w:rPr>
                 <w:rStyle w:val="Hyperlink"/>
@@ -1352,7 +1352,7 @@
                 <w:noProof/>
                 <w:webHidden/>
               </w:rPr>
-              <w:instrText xml:space="preserve"> PAGEREF _Toc167258113 \h </w:instrText>
+              <w:instrText xml:space="preserve"> PAGEREF _Toc167261210 \h </w:instrText>
             </w:r>
             <w:r>
               <w:rPr>
@@ -1414,7 +1414,7 @@
         <w:pStyle w:val="Heading2"/>
         <w:spacing w:line="240" w:lineRule="auto"/>
       </w:pPr>
-      <w:bookmarkStart w:id="0" w:name="_Toc167258098"/>
+      <w:bookmarkStart w:id="0" w:name="_Toc167261195"/>
       <w:r>
         <w:lastRenderedPageBreak/>
         <w:t>Indledning</w:t>
@@ -1443,7 +1443,7 @@
         <w:pStyle w:val="Heading3"/>
         <w:spacing w:line="240" w:lineRule="auto"/>
       </w:pPr>
-      <w:bookmarkStart w:id="1" w:name="_Toc167258099"/>
+      <w:bookmarkStart w:id="1" w:name="_Toc167261196"/>
       <w:r>
         <w:t>Baggrund</w:t>
       </w:r>
@@ -1462,7 +1462,7 @@
         <w:pStyle w:val="Heading3"/>
         <w:spacing w:line="240" w:lineRule="auto"/>
       </w:pPr>
-      <w:bookmarkStart w:id="2" w:name="_Toc167258100"/>
+      <w:bookmarkStart w:id="2" w:name="_Toc167261197"/>
       <w:r>
         <w:t>Formål</w:t>
       </w:r>
@@ -1573,7 +1573,7 @@
         <w:pStyle w:val="Heading2"/>
         <w:spacing w:line="240" w:lineRule="auto"/>
       </w:pPr>
-      <w:bookmarkStart w:id="3" w:name="_Toc167258101"/>
+      <w:bookmarkStart w:id="3" w:name="_Toc167261198"/>
       <w:r>
         <w:lastRenderedPageBreak/>
         <w:t>Problemformulering</w:t>
@@ -1588,7 +1588,7 @@
         <w:pStyle w:val="Heading3"/>
         <w:spacing w:line="240" w:lineRule="auto"/>
       </w:pPr>
-      <w:bookmarkStart w:id="4" w:name="_Toc167258102"/>
+      <w:bookmarkStart w:id="4" w:name="_Toc167261199"/>
       <w:r>
         <w:t>Hovedspørgsmål</w:t>
       </w:r>
@@ -1607,7 +1607,7 @@
         <w:pStyle w:val="Heading3"/>
         <w:spacing w:line="240" w:lineRule="auto"/>
       </w:pPr>
-      <w:bookmarkStart w:id="5" w:name="_Toc167258103"/>
+      <w:bookmarkStart w:id="5" w:name="_Toc167261200"/>
       <w:r>
         <w:t>Underspørgsmål</w:t>
       </w:r>
@@ -1664,7 +1664,7 @@
         <w:pStyle w:val="Heading3"/>
         <w:spacing w:line="240" w:lineRule="auto"/>
       </w:pPr>
-      <w:bookmarkStart w:id="6" w:name="_Toc167258104"/>
+      <w:bookmarkStart w:id="6" w:name="_Toc167261201"/>
       <w:r>
         <w:t>Afgrænsning</w:t>
       </w:r>
@@ -1799,7 +1799,7 @@
         <w:pStyle w:val="Heading2"/>
         <w:spacing w:line="240" w:lineRule="auto"/>
       </w:pPr>
-      <w:bookmarkStart w:id="7" w:name="_Toc167258105"/>
+      <w:bookmarkStart w:id="7" w:name="_Toc167261202"/>
       <w:r>
         <w:t xml:space="preserve">Opgavens </w:t>
       </w:r>
@@ -2055,7 +2055,7 @@
         <w:pStyle w:val="Heading2"/>
         <w:spacing w:line="240" w:lineRule="auto"/>
       </w:pPr>
-      <w:bookmarkStart w:id="8" w:name="_Toc167258106"/>
+      <w:bookmarkStart w:id="8" w:name="_Toc167261203"/>
       <w:r>
         <w:lastRenderedPageBreak/>
         <w:t>Emnebehandling</w:t>
@@ -2067,7 +2067,7 @@
         <w:pStyle w:val="Heading3"/>
         <w:spacing w:line="240" w:lineRule="auto"/>
       </w:pPr>
-      <w:bookmarkStart w:id="9" w:name="_Toc167258107"/>
+      <w:bookmarkStart w:id="9" w:name="_Toc167261204"/>
       <w:r>
         <w:t>Integrationstyper</w:t>
       </w:r>
@@ -2180,7 +2180,7 @@
         <w:pStyle w:val="Heading3"/>
         <w:spacing w:line="240" w:lineRule="auto"/>
       </w:pPr>
-      <w:bookmarkStart w:id="10" w:name="_Toc167258108"/>
+      <w:bookmarkStart w:id="10" w:name="_Toc167261205"/>
       <w:r>
         <w:t>Anvendelse Af Patterns</w:t>
       </w:r>
@@ -2407,7 +2407,7 @@
         <w:pStyle w:val="Heading3"/>
         <w:spacing w:line="240" w:lineRule="auto"/>
       </w:pPr>
-      <w:bookmarkStart w:id="11" w:name="_Toc167258109"/>
+      <w:bookmarkStart w:id="11" w:name="_Toc167261206"/>
       <w:r>
         <w:t>Mulige Teknologier til Implementering</w:t>
       </w:r>
@@ -3203,7 +3203,7 @@
         <w:pStyle w:val="Heading3"/>
         <w:spacing w:line="240" w:lineRule="auto"/>
       </w:pPr>
-      <w:bookmarkStart w:id="12" w:name="_Toc167258110"/>
+      <w:bookmarkStart w:id="12" w:name="_Toc167261207"/>
       <w:r>
         <w:lastRenderedPageBreak/>
         <w:t>Implementering</w:t>
@@ -3818,7 +3818,7 @@
         <w:pStyle w:val="Heading2"/>
         <w:spacing w:line="240" w:lineRule="auto"/>
       </w:pPr>
-      <w:bookmarkStart w:id="13" w:name="_Toc167258111"/>
+      <w:bookmarkStart w:id="13" w:name="_Toc167261208"/>
       <w:r>
         <w:lastRenderedPageBreak/>
         <w:t>Konklussion</w:t>
@@ -3862,7 +3862,7 @@
         <w:pStyle w:val="Heading2"/>
         <w:spacing w:line="240" w:lineRule="auto"/>
       </w:pPr>
-      <w:bookmarkStart w:id="14" w:name="_Toc167258112"/>
+      <w:bookmarkStart w:id="14" w:name="_Toc167261209"/>
       <w:r>
         <w:lastRenderedPageBreak/>
         <w:t>Litteraturliste</w:t>
@@ -3957,7 +3957,7 @@
         <w:pStyle w:val="Heading2"/>
         <w:spacing w:line="240" w:lineRule="auto"/>
       </w:pPr>
-      <w:bookmarkStart w:id="15" w:name="_Toc167258113"/>
+      <w:bookmarkStart w:id="15" w:name="_Toc167261210"/>
       <w:r>
         <w:lastRenderedPageBreak/>
         <w:t>Bilag</w:t>

</xml_diff>

<commit_message>
Add github source URL to Bilag
</commit_message>
<xml_diff>
--- a/docs/Systemintegration.docx
+++ b/docs/Systemintegration.docx
@@ -1521,15 +1521,7 @@
         <w:t xml:space="preserve">nær realtid </w:t>
       </w:r>
       <w:r>
-        <w:t xml:space="preserve">fra deres </w:t>
-      </w:r>
-      <w:proofErr w:type="spellStart"/>
-      <w:r>
-        <w:t>mobil-telefoner</w:t>
-      </w:r>
-      <w:proofErr w:type="spellEnd"/>
-      <w:r>
-        <w:t>.</w:t>
+        <w:t>fra deres mobil-telefoner.</w:t>
       </w:r>
       <w:r>
         <w:t xml:space="preserve"> </w:t>
@@ -1687,15 +1679,7 @@
         <w:t>imellem</w:t>
       </w:r>
       <w:r>
-        <w:t xml:space="preserve"> klient og </w:t>
-      </w:r>
-      <w:proofErr w:type="spellStart"/>
-      <w:r>
-        <w:t>Azure</w:t>
-      </w:r>
-      <w:proofErr w:type="spellEnd"/>
-      <w:r>
-        <w:t xml:space="preserve"> Eventhub</w:t>
+        <w:t xml:space="preserve"> klient og Azure Eventhub</w:t>
       </w:r>
       <w:r>
         <w:t>.</w:t>
@@ -1733,7 +1717,6 @@
         </w:rPr>
         <w:t xml:space="preserve"> </w:t>
       </w:r>
-      <w:proofErr w:type="spellStart"/>
       <w:r>
         <w:rPr>
           <w:i/>
@@ -1746,15 +1729,7 @@
           <w:i/>
           <w:iCs/>
         </w:rPr>
-        <w:t>uthentication</w:t>
-      </w:r>
-      <w:proofErr w:type="spellEnd"/>
-      <w:r>
-        <w:rPr>
-          <w:i/>
-          <w:iCs/>
-        </w:rPr>
-        <w:t>”</w:t>
+        <w:t>uthentication”</w:t>
       </w:r>
       <w:r>
         <w:rPr>
@@ -1836,13 +1811,8 @@
         </w:numPr>
         <w:spacing w:line="240" w:lineRule="auto"/>
       </w:pPr>
-      <w:proofErr w:type="spellStart"/>
-      <w:r>
-        <w:t>Androind</w:t>
-      </w:r>
-      <w:proofErr w:type="spellEnd"/>
-      <w:r>
-        <w:t xml:space="preserve"> Client App</w:t>
+      <w:r>
+        <w:t>Androind Client App</w:t>
       </w:r>
     </w:p>
     <w:p>
@@ -1881,13 +1851,8 @@
         <w:spacing w:line="240" w:lineRule="auto"/>
       </w:pPr>
       <w:r>
-        <w:t xml:space="preserve">Implementeret i </w:t>
-      </w:r>
-      <w:proofErr w:type="spellStart"/>
-      <w:r>
-        <w:t>Kotlin</w:t>
-      </w:r>
-      <w:proofErr w:type="spellEnd"/>
+        <w:t>Implementeret i Kotlin</w:t>
+      </w:r>
     </w:p>
     <w:p>
       <w:pPr>
@@ -1899,21 +1864,8 @@
         <w:spacing w:line="240" w:lineRule="auto"/>
       </w:pPr>
       <w:r>
-        <w:t xml:space="preserve">.NET </w:t>
-      </w:r>
-      <w:proofErr w:type="spellStart"/>
-      <w:r>
-        <w:t>Azure</w:t>
-      </w:r>
-      <w:proofErr w:type="spellEnd"/>
-      <w:r>
-        <w:t xml:space="preserve"> </w:t>
-      </w:r>
-      <w:proofErr w:type="spellStart"/>
-      <w:r>
-        <w:t>Function</w:t>
-      </w:r>
-      <w:proofErr w:type="spellEnd"/>
+        <w:t>.NET Azure Function</w:t>
+      </w:r>
     </w:p>
     <w:p>
       <w:pPr>
@@ -1925,39 +1877,7 @@
         <w:spacing w:line="240" w:lineRule="auto"/>
       </w:pPr>
       <w:r>
-        <w:t>Har ansvar for at generere en SAS-</w:t>
-      </w:r>
-      <w:proofErr w:type="spellStart"/>
-      <w:r>
-        <w:t>Token</w:t>
-      </w:r>
-      <w:proofErr w:type="spellEnd"/>
-      <w:r>
-        <w:t xml:space="preserve"> til at få adgang til </w:t>
-      </w:r>
-      <w:proofErr w:type="spellStart"/>
-      <w:r>
-        <w:t>Azure</w:t>
-      </w:r>
-      <w:proofErr w:type="spellEnd"/>
-      <w:r>
-        <w:t xml:space="preserve"> Eventhub (</w:t>
-      </w:r>
-      <w:proofErr w:type="spellStart"/>
-      <w:r>
-        <w:t>read</w:t>
-      </w:r>
-      <w:proofErr w:type="spellEnd"/>
-      <w:r>
-        <w:t>/</w:t>
-      </w:r>
-      <w:proofErr w:type="spellStart"/>
-      <w:r>
-        <w:t>write</w:t>
-      </w:r>
-      <w:proofErr w:type="spellEnd"/>
-      <w:r>
-        <w:t>)</w:t>
+        <w:t>Har ansvar for at generere en SAS-Token til at få adgang til Azure Eventhub (read/write)</w:t>
       </w:r>
     </w:p>
     <w:p>
@@ -1982,13 +1902,8 @@
         </w:numPr>
         <w:spacing w:line="240" w:lineRule="auto"/>
       </w:pPr>
-      <w:proofErr w:type="spellStart"/>
-      <w:r>
-        <w:t>Azure</w:t>
-      </w:r>
-      <w:proofErr w:type="spellEnd"/>
-      <w:r>
-        <w:t xml:space="preserve"> Eventhub </w:t>
+      <w:r>
+        <w:t xml:space="preserve">Azure Eventhub </w:t>
       </w:r>
     </w:p>
     <w:p>
@@ -2014,15 +1929,7 @@
         <w:spacing w:line="240" w:lineRule="auto"/>
       </w:pPr>
       <w:r>
-        <w:t xml:space="preserve">Anvender en Storage </w:t>
-      </w:r>
-      <w:proofErr w:type="spellStart"/>
-      <w:r>
-        <w:t>Account</w:t>
-      </w:r>
-      <w:proofErr w:type="spellEnd"/>
-      <w:r>
-        <w:t xml:space="preserve"> til at gemme metadata, historik osv. </w:t>
+        <w:t xml:space="preserve">Anvender en Storage Account til at gemme metadata, historik osv. </w:t>
       </w:r>
     </w:p>
     <w:p>
@@ -2110,35 +2017,7 @@
         <w:rPr>
           <w:lang w:eastAsia="da-DK"/>
         </w:rPr>
-        <w:t>Beskrivelse: Afsendere (</w:t>
-      </w:r>
-      <w:proofErr w:type="spellStart"/>
-      <w:r>
-        <w:rPr>
-          <w:lang w:eastAsia="da-DK"/>
-        </w:rPr>
-        <w:t>publishers</w:t>
-      </w:r>
-      <w:proofErr w:type="spellEnd"/>
-      <w:r>
-        <w:rPr>
-          <w:lang w:eastAsia="da-DK"/>
-        </w:rPr>
-        <w:t>) sender meddelelser til en kanal, og modtagere (</w:t>
-      </w:r>
-      <w:proofErr w:type="spellStart"/>
-      <w:r>
-        <w:rPr>
-          <w:lang w:eastAsia="da-DK"/>
-        </w:rPr>
-        <w:t>subscribers</w:t>
-      </w:r>
-      <w:proofErr w:type="spellEnd"/>
-      <w:r>
-        <w:rPr>
-          <w:lang w:eastAsia="da-DK"/>
-        </w:rPr>
-        <w:t>) lytter til kanalen for at modtage meddelelser.</w:t>
+        <w:t>Beskrivelse: Afsendere (publishers) sender meddelelser til en kanal, og modtagere (subscribers) lytter til kanalen for at modtage meddelelser.</w:t>
       </w:r>
     </w:p>
     <w:p>
@@ -2152,21 +2031,7 @@
         <w:rPr>
           <w:lang w:eastAsia="da-DK"/>
         </w:rPr>
-        <w:t xml:space="preserve">Fordele: </w:t>
-      </w:r>
-      <w:proofErr w:type="spellStart"/>
-      <w:r>
-        <w:rPr>
-          <w:lang w:eastAsia="da-DK"/>
-        </w:rPr>
-        <w:t>Decoupling</w:t>
-      </w:r>
-      <w:proofErr w:type="spellEnd"/>
-      <w:r>
-        <w:rPr>
-          <w:lang w:eastAsia="da-DK"/>
-        </w:rPr>
-        <w:t xml:space="preserve"> mellem afsendere og modtagere, hvilket giver høj fleksibilitet.</w:t>
+        <w:t>Fordele: Decoupling mellem afsendere og modtagere, hvilket giver høj fleksibilitet.</w:t>
       </w:r>
     </w:p>
     <w:p>
@@ -2220,7 +2085,6 @@
           <w:lang w:eastAsia="da-DK"/>
         </w:rPr>
       </w:pPr>
-      <w:proofErr w:type="spellStart"/>
       <w:r>
         <w:rPr>
           <w:rFonts w:ascii="Times New Roman" w:eastAsia="Times New Roman" w:hAnsi="Times New Roman" w:cs="Times New Roman"/>
@@ -2229,10 +2093,11 @@
           <w:szCs w:val="24"/>
           <w:lang w:eastAsia="da-DK"/>
         </w:rPr>
-        <w:t>Azure</w:t>
-      </w:r>
-      <w:proofErr w:type="spellEnd"/>
-      <w:r>
+        <w:t>Azure Event Hubs bruges til at streame store mængder data i realtid. Dette pattern tillader kontinuerlig indsamling og behandling af data fra forskellige kilder, som IoT-enheder, applikationslogfiler, og social media feeds.</w:t>
+      </w:r>
+    </w:p>
+    <w:p>
+      <w:pPr>
         <w:rPr>
           <w:rFonts w:ascii="Times New Roman" w:eastAsia="Times New Roman" w:hAnsi="Times New Roman" w:cs="Times New Roman"/>
           <w:color w:val="auto"/>
@@ -2240,10 +2105,16 @@
           <w:szCs w:val="24"/>
           <w:lang w:eastAsia="da-DK"/>
         </w:rPr>
-        <w:t xml:space="preserve"> Event Hubs bruges til at streame store mængder data i realtid. Dette pattern tillader kontinuerlig indsamling og behandling af data fra forskellige kilder, som </w:t>
-      </w:r>
-      <w:proofErr w:type="spellStart"/>
-      <w:r>
+      </w:pPr>
+      <w:r>
+        <w:rPr>
+          <w:rStyle w:val="Heading4Char"/>
+        </w:rPr>
+        <w:t>Partitioning Pattern</w:t>
+      </w:r>
+    </w:p>
+    <w:p>
+      <w:pPr>
         <w:rPr>
           <w:rFonts w:ascii="Times New Roman" w:eastAsia="Times New Roman" w:hAnsi="Times New Roman" w:cs="Times New Roman"/>
           <w:color w:val="auto"/>
@@ -2251,9 +2122,7 @@
           <w:szCs w:val="24"/>
           <w:lang w:eastAsia="da-DK"/>
         </w:rPr>
-        <w:t>IoT</w:t>
-      </w:r>
-      <w:proofErr w:type="spellEnd"/>
+      </w:pPr>
       <w:r>
         <w:rPr>
           <w:rFonts w:ascii="Times New Roman" w:eastAsia="Times New Roman" w:hAnsi="Times New Roman" w:cs="Times New Roman"/>
@@ -2262,7 +2131,7 @@
           <w:szCs w:val="24"/>
           <w:lang w:eastAsia="da-DK"/>
         </w:rPr>
-        <w:t>-enheder, applikationslogfiler, og social media feeds.</w:t>
+        <w:t>Data opdeles i partitioner for at opnå parallel databehandling. Dette pattern er implementeret i Azure Event Hubs ved at bruge partitioner til at fordele belastningen og forbedre skalerbarheden.</w:t>
       </w:r>
     </w:p>
     <w:p>
@@ -2275,19 +2144,11 @@
           <w:lang w:eastAsia="da-DK"/>
         </w:rPr>
       </w:pPr>
-      <w:proofErr w:type="spellStart"/>
       <w:r>
         <w:rPr>
           <w:rStyle w:val="Heading4Char"/>
         </w:rPr>
-        <w:t>Partitioning</w:t>
-      </w:r>
-      <w:proofErr w:type="spellEnd"/>
-      <w:r>
-        <w:rPr>
-          <w:rStyle w:val="Heading4Char"/>
-        </w:rPr>
-        <w:t xml:space="preserve"> Pattern</w:t>
+        <w:t>Competing Consumers Pattern</w:t>
       </w:r>
     </w:p>
     <w:p>
@@ -2308,10 +2169,30 @@
           <w:szCs w:val="24"/>
           <w:lang w:eastAsia="da-DK"/>
         </w:rPr>
-        <w:t xml:space="preserve">Data opdeles i partitioner for at opnå parallel databehandling. Dette pattern er implementeret i </w:t>
-      </w:r>
-      <w:proofErr w:type="spellStart"/>
-      <w:r>
+        <w:t>Flere forbrugere læser fra samme event stream for at øge systemets gennemløb. Azure Event Hubs understøtter dette pattern ved at tillade flere forbrugere at læse fra forskellige partitioner samtidig.</w:t>
+      </w:r>
+    </w:p>
+    <w:p>
+      <w:r>
+        <w:br w:type="page"/>
+      </w:r>
+    </w:p>
+    <w:p/>
+    <w:p/>
+    <w:p>
+      <w:pPr>
+        <w:pStyle w:val="Heading3"/>
+        <w:spacing w:line="240" w:lineRule="auto"/>
+      </w:pPr>
+      <w:bookmarkStart w:id="11" w:name="_Toc167261206"/>
+      <w:r>
+        <w:t>Mulige Teknologier til Implementering</w:t>
+      </w:r>
+      <w:bookmarkEnd w:id="11"/>
+    </w:p>
+    <w:p>
+      <w:pPr>
+        <w:spacing w:before="100" w:beforeAutospacing="1" w:after="100" w:afterAutospacing="1" w:line="240" w:lineRule="auto"/>
         <w:rPr>
           <w:rFonts w:ascii="Times New Roman" w:eastAsia="Times New Roman" w:hAnsi="Times New Roman" w:cs="Times New Roman"/>
           <w:color w:val="auto"/>
@@ -2319,132 +2200,13 @@
           <w:szCs w:val="24"/>
           <w:lang w:eastAsia="da-DK"/>
         </w:rPr>
-        <w:t>Azure</w:t>
-      </w:r>
-      <w:proofErr w:type="spellEnd"/>
-      <w:r>
-        <w:rPr>
-          <w:rFonts w:ascii="Times New Roman" w:eastAsia="Times New Roman" w:hAnsi="Times New Roman" w:cs="Times New Roman"/>
-          <w:color w:val="auto"/>
-          <w:sz w:val="24"/>
-          <w:szCs w:val="24"/>
-          <w:lang w:eastAsia="da-DK"/>
-        </w:rPr>
-        <w:t xml:space="preserve"> Event Hubs ved at bruge partitioner til at fordele belastningen og forbedre skalerbarheden.</w:t>
-      </w:r>
-    </w:p>
-    <w:p>
-      <w:pPr>
-        <w:rPr>
-          <w:rFonts w:ascii="Times New Roman" w:eastAsia="Times New Roman" w:hAnsi="Times New Roman" w:cs="Times New Roman"/>
-          <w:color w:val="auto"/>
-          <w:sz w:val="24"/>
-          <w:szCs w:val="24"/>
-          <w:lang w:eastAsia="da-DK"/>
-        </w:rPr>
-      </w:pPr>
-      <w:proofErr w:type="spellStart"/>
+      </w:pPr>
       <w:r>
         <w:rPr>
           <w:rStyle w:val="Heading4Char"/>
-        </w:rPr>
-        <w:t>Competing</w:t>
-      </w:r>
-      <w:proofErr w:type="spellEnd"/>
-      <w:r>
-        <w:rPr>
-          <w:rStyle w:val="Heading4Char"/>
-        </w:rPr>
-        <w:t xml:space="preserve"> Consumers Pattern</w:t>
-      </w:r>
-    </w:p>
-    <w:p>
-      <w:pPr>
-        <w:rPr>
-          <w:rFonts w:ascii="Times New Roman" w:eastAsia="Times New Roman" w:hAnsi="Times New Roman" w:cs="Times New Roman"/>
-          <w:color w:val="auto"/>
-          <w:sz w:val="24"/>
-          <w:szCs w:val="24"/>
-          <w:lang w:eastAsia="da-DK"/>
-        </w:rPr>
-      </w:pPr>
-      <w:r>
-        <w:rPr>
-          <w:rFonts w:ascii="Times New Roman" w:eastAsia="Times New Roman" w:hAnsi="Times New Roman" w:cs="Times New Roman"/>
-          <w:color w:val="auto"/>
-          <w:sz w:val="24"/>
-          <w:szCs w:val="24"/>
-          <w:lang w:eastAsia="da-DK"/>
-        </w:rPr>
-        <w:t xml:space="preserve">Flere forbrugere læser fra samme event stream for at øge systemets gennemløb. </w:t>
-      </w:r>
-      <w:proofErr w:type="spellStart"/>
-      <w:r>
-        <w:rPr>
-          <w:rFonts w:ascii="Times New Roman" w:eastAsia="Times New Roman" w:hAnsi="Times New Roman" w:cs="Times New Roman"/>
-          <w:color w:val="auto"/>
-          <w:sz w:val="24"/>
-          <w:szCs w:val="24"/>
-          <w:lang w:eastAsia="da-DK"/>
-        </w:rPr>
-        <w:t>Azure</w:t>
-      </w:r>
-      <w:proofErr w:type="spellEnd"/>
-      <w:r>
-        <w:rPr>
-          <w:rFonts w:ascii="Times New Roman" w:eastAsia="Times New Roman" w:hAnsi="Times New Roman" w:cs="Times New Roman"/>
-          <w:color w:val="auto"/>
-          <w:sz w:val="24"/>
-          <w:szCs w:val="24"/>
-          <w:lang w:eastAsia="da-DK"/>
-        </w:rPr>
-        <w:t xml:space="preserve"> Event Hubs understøtter dette pattern ved at tillade flere forbrugere at læse fra forskellige partitioner samtidig.</w:t>
-      </w:r>
-    </w:p>
-    <w:p>
-      <w:r>
-        <w:br w:type="page"/>
-      </w:r>
-    </w:p>
-    <w:p/>
-    <w:p/>
-    <w:p>
-      <w:pPr>
-        <w:pStyle w:val="Heading3"/>
-        <w:spacing w:line="240" w:lineRule="auto"/>
-      </w:pPr>
-      <w:bookmarkStart w:id="11" w:name="_Toc167261206"/>
-      <w:r>
-        <w:t>Mulige Teknologier til Implementering</w:t>
-      </w:r>
-      <w:bookmarkEnd w:id="11"/>
-    </w:p>
-    <w:p>
-      <w:pPr>
-        <w:spacing w:before="100" w:beforeAutospacing="1" w:after="100" w:afterAutospacing="1" w:line="240" w:lineRule="auto"/>
-        <w:rPr>
-          <w:rFonts w:ascii="Times New Roman" w:eastAsia="Times New Roman" w:hAnsi="Times New Roman" w:cs="Times New Roman"/>
-          <w:color w:val="auto"/>
-          <w:sz w:val="24"/>
-          <w:szCs w:val="24"/>
-          <w:lang w:eastAsia="da-DK"/>
-        </w:rPr>
-      </w:pPr>
-      <w:proofErr w:type="spellStart"/>
-      <w:r>
-        <w:rPr>
-          <w:rStyle w:val="Heading4Char"/>
-          <w:lang w:eastAsia="da-DK"/>
-        </w:rPr>
-        <w:t>Azure</w:t>
-      </w:r>
-      <w:proofErr w:type="spellEnd"/>
-      <w:r>
-        <w:rPr>
-          <w:rStyle w:val="Heading4Char"/>
-          <w:lang w:eastAsia="da-DK"/>
-        </w:rPr>
-        <w:t xml:space="preserve"> Event</w:t>
+          <w:lang w:eastAsia="da-DK"/>
+        </w:rPr>
+        <w:t>Azure Event</w:t>
       </w:r>
       <w:r>
         <w:rPr>
@@ -2490,29 +2252,7 @@
           <w:szCs w:val="24"/>
           <w:lang w:eastAsia="da-DK"/>
         </w:rPr>
-        <w:t xml:space="preserve"> </w:t>
-      </w:r>
-      <w:proofErr w:type="spellStart"/>
-      <w:r>
-        <w:rPr>
-          <w:rFonts w:ascii="Times New Roman" w:eastAsia="Times New Roman" w:hAnsi="Times New Roman" w:cs="Times New Roman"/>
-          <w:color w:val="auto"/>
-          <w:sz w:val="24"/>
-          <w:szCs w:val="24"/>
-          <w:lang w:eastAsia="da-DK"/>
-        </w:rPr>
-        <w:t>Azure</w:t>
-      </w:r>
-      <w:proofErr w:type="spellEnd"/>
-      <w:r>
-        <w:rPr>
-          <w:rFonts w:ascii="Times New Roman" w:eastAsia="Times New Roman" w:hAnsi="Times New Roman" w:cs="Times New Roman"/>
-          <w:color w:val="auto"/>
-          <w:sz w:val="24"/>
-          <w:szCs w:val="24"/>
-          <w:lang w:eastAsia="da-DK"/>
-        </w:rPr>
-        <w:t xml:space="preserve"> Event Hubs er designet til at håndtere millioner af events per sekund, hvilket gør det ideelt til </w:t>
+        <w:t xml:space="preserve"> Azure Event Hubs er designet til at håndtere millioner af events per sekund, hvilket gør det ideelt til </w:t>
       </w:r>
       <w:r>
         <w:rPr>
@@ -2550,14 +2290,12 @@
           <w:lang w:eastAsia="da-DK"/>
         </w:rPr>
       </w:pPr>
-      <w:proofErr w:type="spellStart"/>
       <w:r>
         <w:rPr>
           <w:rStyle w:val="Heading5Char"/>
         </w:rPr>
         <w:t>Kompatibiliet</w:t>
       </w:r>
-      <w:proofErr w:type="spellEnd"/>
       <w:r>
         <w:rPr>
           <w:rFonts w:ascii="Times New Roman" w:eastAsia="Times New Roman" w:hAnsi="Times New Roman" w:cs="Times New Roman"/>
@@ -2588,9 +2326,8 @@
           <w:szCs w:val="24"/>
           <w:lang w:eastAsia="da-DK"/>
         </w:rPr>
-        <w:t xml:space="preserve">tegration med andre </w:t>
-      </w:r>
-      <w:proofErr w:type="spellStart"/>
+        <w:t>tegration med andre Azure-</w:t>
+      </w:r>
       <w:r>
         <w:rPr>
           <w:rFonts w:ascii="Times New Roman" w:eastAsia="Times New Roman" w:hAnsi="Times New Roman" w:cs="Times New Roman"/>
@@ -2599,9 +2336,8 @@
           <w:szCs w:val="24"/>
           <w:lang w:eastAsia="da-DK"/>
         </w:rPr>
-        <w:t>Azure</w:t>
-      </w:r>
-      <w:proofErr w:type="spellEnd"/>
+        <w:t>services</w:t>
+      </w:r>
       <w:r>
         <w:rPr>
           <w:rFonts w:ascii="Times New Roman" w:eastAsia="Times New Roman" w:hAnsi="Times New Roman" w:cs="Times New Roman"/>
@@ -2610,7 +2346,7 @@
           <w:szCs w:val="24"/>
           <w:lang w:eastAsia="da-DK"/>
         </w:rPr>
-        <w:t>-</w:t>
+        <w:t xml:space="preserve"> </w:t>
       </w:r>
       <w:r>
         <w:rPr>
@@ -2620,7 +2356,7 @@
           <w:szCs w:val="24"/>
           <w:lang w:eastAsia="da-DK"/>
         </w:rPr>
-        <w:t>services</w:t>
+        <w:t>så</w:t>
       </w:r>
       <w:r>
         <w:rPr>
@@ -2630,71 +2366,7 @@
           <w:szCs w:val="24"/>
           <w:lang w:eastAsia="da-DK"/>
         </w:rPr>
-        <w:t xml:space="preserve"> </w:t>
-      </w:r>
-      <w:r>
-        <w:rPr>
-          <w:rFonts w:ascii="Times New Roman" w:eastAsia="Times New Roman" w:hAnsi="Times New Roman" w:cs="Times New Roman"/>
-          <w:color w:val="auto"/>
-          <w:sz w:val="24"/>
-          <w:szCs w:val="24"/>
-          <w:lang w:eastAsia="da-DK"/>
-        </w:rPr>
-        <w:t>så</w:t>
-      </w:r>
-      <w:r>
-        <w:rPr>
-          <w:rFonts w:ascii="Times New Roman" w:eastAsia="Times New Roman" w:hAnsi="Times New Roman" w:cs="Times New Roman"/>
-          <w:color w:val="auto"/>
-          <w:sz w:val="24"/>
-          <w:szCs w:val="24"/>
-          <w:lang w:eastAsia="da-DK"/>
-        </w:rPr>
-        <w:t xml:space="preserve">som Stream Analytics, </w:t>
-      </w:r>
-      <w:proofErr w:type="spellStart"/>
-      <w:r>
-        <w:rPr>
-          <w:rFonts w:ascii="Times New Roman" w:eastAsia="Times New Roman" w:hAnsi="Times New Roman" w:cs="Times New Roman"/>
-          <w:color w:val="auto"/>
-          <w:sz w:val="24"/>
-          <w:szCs w:val="24"/>
-          <w:lang w:eastAsia="da-DK"/>
-        </w:rPr>
-        <w:t>Azure</w:t>
-      </w:r>
-      <w:proofErr w:type="spellEnd"/>
-      <w:r>
-        <w:rPr>
-          <w:rFonts w:ascii="Times New Roman" w:eastAsia="Times New Roman" w:hAnsi="Times New Roman" w:cs="Times New Roman"/>
-          <w:color w:val="auto"/>
-          <w:sz w:val="24"/>
-          <w:szCs w:val="24"/>
-          <w:lang w:eastAsia="da-DK"/>
-        </w:rPr>
-        <w:t xml:space="preserve"> </w:t>
-      </w:r>
-      <w:proofErr w:type="spellStart"/>
-      <w:r>
-        <w:rPr>
-          <w:rFonts w:ascii="Times New Roman" w:eastAsia="Times New Roman" w:hAnsi="Times New Roman" w:cs="Times New Roman"/>
-          <w:color w:val="auto"/>
-          <w:sz w:val="24"/>
-          <w:szCs w:val="24"/>
-          <w:lang w:eastAsia="da-DK"/>
-        </w:rPr>
-        <w:t>Functions</w:t>
-      </w:r>
-      <w:proofErr w:type="spellEnd"/>
-      <w:r>
-        <w:rPr>
-          <w:rFonts w:ascii="Times New Roman" w:eastAsia="Times New Roman" w:hAnsi="Times New Roman" w:cs="Times New Roman"/>
-          <w:color w:val="auto"/>
-          <w:sz w:val="24"/>
-          <w:szCs w:val="24"/>
-          <w:lang w:eastAsia="da-DK"/>
-        </w:rPr>
-        <w:t xml:space="preserve"> og Data Lake.</w:t>
+        <w:t>som Stream Analytics, Azure Functions og Data Lake.</w:t>
       </w:r>
     </w:p>
     <w:p>
@@ -2750,9 +2422,9 @@
           <w:szCs w:val="24"/>
           <w:lang w:eastAsia="da-DK"/>
         </w:rPr>
-        <w:t xml:space="preserve">Understøtter  </w:t>
-      </w:r>
-      <w:proofErr w:type="spellStart"/>
+        <w:t>Understøtter  Managed</w:t>
+      </w:r>
+      <w:proofErr w:type="gramEnd"/>
       <w:r>
         <w:rPr>
           <w:rFonts w:ascii="Times New Roman" w:eastAsia="Times New Roman" w:hAnsi="Times New Roman" w:cs="Times New Roman"/>
@@ -2761,63 +2433,7 @@
           <w:szCs w:val="24"/>
           <w:lang w:eastAsia="da-DK"/>
         </w:rPr>
-        <w:t>Managed</w:t>
-      </w:r>
-      <w:proofErr w:type="spellEnd"/>
-      <w:proofErr w:type="gramEnd"/>
-      <w:r>
-        <w:rPr>
-          <w:rFonts w:ascii="Times New Roman" w:eastAsia="Times New Roman" w:hAnsi="Times New Roman" w:cs="Times New Roman"/>
-          <w:color w:val="auto"/>
-          <w:sz w:val="24"/>
-          <w:szCs w:val="24"/>
-          <w:lang w:eastAsia="da-DK"/>
-        </w:rPr>
-        <w:t xml:space="preserve"> </w:t>
-      </w:r>
-      <w:proofErr w:type="spellStart"/>
-      <w:r>
-        <w:rPr>
-          <w:rFonts w:ascii="Times New Roman" w:eastAsia="Times New Roman" w:hAnsi="Times New Roman" w:cs="Times New Roman"/>
-          <w:color w:val="auto"/>
-          <w:sz w:val="24"/>
-          <w:szCs w:val="24"/>
-          <w:lang w:eastAsia="da-DK"/>
-        </w:rPr>
-        <w:t>Identities</w:t>
-      </w:r>
-      <w:proofErr w:type="spellEnd"/>
-      <w:r>
-        <w:rPr>
-          <w:rFonts w:ascii="Times New Roman" w:eastAsia="Times New Roman" w:hAnsi="Times New Roman" w:cs="Times New Roman"/>
-          <w:color w:val="auto"/>
-          <w:sz w:val="24"/>
-          <w:szCs w:val="24"/>
-          <w:lang w:eastAsia="da-DK"/>
-        </w:rPr>
-        <w:t xml:space="preserve">, og SAS </w:t>
-      </w:r>
-      <w:proofErr w:type="spellStart"/>
-      <w:r>
-        <w:rPr>
-          <w:rFonts w:ascii="Times New Roman" w:eastAsia="Times New Roman" w:hAnsi="Times New Roman" w:cs="Times New Roman"/>
-          <w:color w:val="auto"/>
-          <w:sz w:val="24"/>
-          <w:szCs w:val="24"/>
-          <w:lang w:eastAsia="da-DK"/>
-        </w:rPr>
-        <w:t>tokens</w:t>
-      </w:r>
-      <w:proofErr w:type="spellEnd"/>
-      <w:r>
-        <w:rPr>
-          <w:rFonts w:ascii="Times New Roman" w:eastAsia="Times New Roman" w:hAnsi="Times New Roman" w:cs="Times New Roman"/>
-          <w:color w:val="auto"/>
-          <w:sz w:val="24"/>
-          <w:szCs w:val="24"/>
-          <w:lang w:eastAsia="da-DK"/>
-        </w:rPr>
-        <w:t>.</w:t>
+        <w:t xml:space="preserve"> Identities, og SAS tokens.</w:t>
       </w:r>
     </w:p>
     <w:p>
@@ -2850,9 +2466,8 @@
           <w:szCs w:val="24"/>
           <w:lang w:eastAsia="da-DK"/>
         </w:rPr>
-        <w:t xml:space="preserve"> </w:t>
-      </w:r>
-      <w:proofErr w:type="spellStart"/>
+        <w:t xml:space="preserve"> Azure Event</w:t>
+      </w:r>
       <w:r>
         <w:rPr>
           <w:rFonts w:ascii="Times New Roman" w:eastAsia="Times New Roman" w:hAnsi="Times New Roman" w:cs="Times New Roman"/>
@@ -2861,9 +2476,8 @@
           <w:szCs w:val="24"/>
           <w:lang w:eastAsia="da-DK"/>
         </w:rPr>
-        <w:t>Azure</w:t>
-      </w:r>
-      <w:proofErr w:type="spellEnd"/>
+        <w:t>h</w:t>
+      </w:r>
       <w:r>
         <w:rPr>
           <w:rFonts w:ascii="Times New Roman" w:eastAsia="Times New Roman" w:hAnsi="Times New Roman" w:cs="Times New Roman"/>
@@ -2872,26 +2486,6 @@
           <w:szCs w:val="24"/>
           <w:lang w:eastAsia="da-DK"/>
         </w:rPr>
-        <w:t xml:space="preserve"> Event</w:t>
-      </w:r>
-      <w:r>
-        <w:rPr>
-          <w:rFonts w:ascii="Times New Roman" w:eastAsia="Times New Roman" w:hAnsi="Times New Roman" w:cs="Times New Roman"/>
-          <w:color w:val="auto"/>
-          <w:sz w:val="24"/>
-          <w:szCs w:val="24"/>
-          <w:lang w:eastAsia="da-DK"/>
-        </w:rPr>
-        <w:t>h</w:t>
-      </w:r>
-      <w:r>
-        <w:rPr>
-          <w:rFonts w:ascii="Times New Roman" w:eastAsia="Times New Roman" w:hAnsi="Times New Roman" w:cs="Times New Roman"/>
-          <w:color w:val="auto"/>
-          <w:sz w:val="24"/>
-          <w:szCs w:val="24"/>
-          <w:lang w:eastAsia="da-DK"/>
-        </w:rPr>
         <w:t>ub er en PaaS (Platform as a Service) løsning, som kræver minimal administration og vedligeholdelse.</w:t>
       </w:r>
     </w:p>
@@ -2902,14 +2496,12 @@
           <w:lang w:eastAsia="da-DK"/>
         </w:rPr>
       </w:pPr>
-      <w:proofErr w:type="spellStart"/>
       <w:r>
         <w:rPr>
           <w:lang w:eastAsia="da-DK"/>
         </w:rPr>
         <w:t>RabbitMQ</w:t>
       </w:r>
-      <w:proofErr w:type="spellEnd"/>
     </w:p>
     <w:p>
       <w:pPr>
@@ -2929,21 +2521,7 @@
         <w:rPr>
           <w:lang w:eastAsia="da-DK"/>
         </w:rPr>
-        <w:t xml:space="preserve"> Fleksibel og understøtter forskellige </w:t>
-      </w:r>
-      <w:proofErr w:type="spellStart"/>
-      <w:r>
-        <w:rPr>
-          <w:lang w:eastAsia="da-DK"/>
-        </w:rPr>
-        <w:t>messaging</w:t>
-      </w:r>
-      <w:proofErr w:type="spellEnd"/>
-      <w:r>
-        <w:rPr>
-          <w:lang w:eastAsia="da-DK"/>
-        </w:rPr>
-        <w:t xml:space="preserve"> protokoller (AMQP, MQTT, STOMP).</w:t>
+        <w:t xml:space="preserve"> Fleksibel og understøtter forskellige messaging protokoller (AMQP, MQTT, STOMP).</w:t>
       </w:r>
     </w:p>
     <w:p>
@@ -2964,21 +2542,7 @@
         <w:rPr>
           <w:lang w:eastAsia="da-DK"/>
         </w:rPr>
-        <w:t xml:space="preserve"> Ikke så skalerbar som </w:t>
-      </w:r>
-      <w:proofErr w:type="spellStart"/>
-      <w:r>
-        <w:rPr>
-          <w:lang w:eastAsia="da-DK"/>
-        </w:rPr>
-        <w:t>Azure</w:t>
-      </w:r>
-      <w:proofErr w:type="spellEnd"/>
-      <w:r>
-        <w:rPr>
-          <w:lang w:eastAsia="da-DK"/>
-        </w:rPr>
-        <w:t xml:space="preserve"> Event Hubs, kræver mere manuel konfiguration og administration.</w:t>
+        <w:t xml:space="preserve"> Ikke så skalerbar som Azure Event Hubs, kræver mere manuel konfiguration og administration.</w:t>
       </w:r>
     </w:p>
     <w:p>
@@ -2988,14 +2552,12 @@
           <w:lang w:eastAsia="da-DK"/>
         </w:rPr>
       </w:pPr>
-      <w:proofErr w:type="spellStart"/>
       <w:r>
         <w:rPr>
           <w:lang w:eastAsia="da-DK"/>
         </w:rPr>
         <w:t>ZeroMQ</w:t>
       </w:r>
-      <w:proofErr w:type="spellEnd"/>
     </w:p>
     <w:p>
       <w:pPr>
@@ -3060,35 +2622,7 @@
         <w:rPr>
           <w:lang w:eastAsia="da-DK"/>
         </w:rPr>
-        <w:t xml:space="preserve"> </w:t>
-      </w:r>
-      <w:proofErr w:type="spellStart"/>
-      <w:r>
-        <w:rPr>
-          <w:lang w:eastAsia="da-DK"/>
-        </w:rPr>
-        <w:t>messaging</w:t>
-      </w:r>
-      <w:proofErr w:type="spellEnd"/>
-      <w:r>
-        <w:rPr>
-          <w:lang w:eastAsia="da-DK"/>
-        </w:rPr>
-        <w:t xml:space="preserve"> </w:t>
-      </w:r>
-      <w:proofErr w:type="spellStart"/>
-      <w:r>
-        <w:rPr>
-          <w:lang w:eastAsia="da-DK"/>
-        </w:rPr>
-        <w:t>library</w:t>
-      </w:r>
-      <w:proofErr w:type="spellEnd"/>
-      <w:r>
-        <w:rPr>
-          <w:lang w:eastAsia="da-DK"/>
-        </w:rPr>
-        <w:t xml:space="preserve"> og ikke en server, hvilket kræver mere manuel styring af </w:t>
+        <w:t xml:space="preserve"> messaging library og ikke en server, hvilket kræver mere manuel styring af </w:t>
       </w:r>
       <w:r>
         <w:rPr>
@@ -3156,35 +2690,7 @@
         <w:rPr>
           <w:lang w:eastAsia="da-DK"/>
         </w:rPr>
-        <w:t xml:space="preserve"> Mere komplekst at administrere end </w:t>
-      </w:r>
-      <w:proofErr w:type="spellStart"/>
-      <w:r>
-        <w:rPr>
-          <w:lang w:eastAsia="da-DK"/>
-        </w:rPr>
-        <w:t>Azure</w:t>
-      </w:r>
-      <w:proofErr w:type="spellEnd"/>
-      <w:r>
-        <w:rPr>
-          <w:lang w:eastAsia="da-DK"/>
-        </w:rPr>
-        <w:t xml:space="preserve"> </w:t>
-      </w:r>
-      <w:proofErr w:type="spellStart"/>
-      <w:r>
-        <w:rPr>
-          <w:lang w:eastAsia="da-DK"/>
-        </w:rPr>
-        <w:t>EventHub</w:t>
-      </w:r>
-      <w:proofErr w:type="spellEnd"/>
-      <w:r>
-        <w:rPr>
-          <w:lang w:eastAsia="da-DK"/>
-        </w:rPr>
-        <w:t xml:space="preserve">, kræver </w:t>
+        <w:t xml:space="preserve"> Mere komplekst at administrere end Azure EventHub, kræver </w:t>
       </w:r>
       <w:r>
         <w:rPr>
@@ -3231,21 +2737,7 @@
         <w:rPr>
           <w:lang w:eastAsia="da-DK"/>
         </w:rPr>
-        <w:t xml:space="preserve">Valget faldt på </w:t>
-      </w:r>
-      <w:proofErr w:type="spellStart"/>
-      <w:r>
-        <w:rPr>
-          <w:lang w:eastAsia="da-DK"/>
-        </w:rPr>
-        <w:t>Azure</w:t>
-      </w:r>
-      <w:proofErr w:type="spellEnd"/>
-      <w:r>
-        <w:rPr>
-          <w:lang w:eastAsia="da-DK"/>
-        </w:rPr>
-        <w:t xml:space="preserve"> Event Hubs fordi:</w:t>
+        <w:t>Valget faldt på Azure Event Hubs fordi:</w:t>
       </w:r>
     </w:p>
     <w:p>
@@ -3264,21 +2756,7 @@
         <w:rPr>
           <w:lang w:eastAsia="da-DK"/>
         </w:rPr>
-        <w:t xml:space="preserve">: </w:t>
-      </w:r>
-      <w:proofErr w:type="spellStart"/>
-      <w:r>
-        <w:rPr>
-          <w:lang w:eastAsia="da-DK"/>
-        </w:rPr>
-        <w:t>Azure</w:t>
-      </w:r>
-      <w:proofErr w:type="spellEnd"/>
-      <w:r>
-        <w:rPr>
-          <w:lang w:eastAsia="da-DK"/>
-        </w:rPr>
-        <w:t xml:space="preserve"> Event Hubs er designet til at håndtere millioner af events per sekund, hvilket gør det ideelt til applikationer, der kræver høj ydeevne og pålidelighed.</w:t>
+        <w:t>: Azure Event Hubs er designet til at håndtere millioner af events per sekund, hvilket gør det ideelt til applikationer, der kræver høj ydeevne og pålidelighed.</w:t>
       </w:r>
     </w:p>
     <w:p>
@@ -3303,41 +2781,13 @@
         <w:rPr>
           <w:lang w:eastAsia="da-DK"/>
         </w:rPr>
-        <w:t xml:space="preserve"> andre </w:t>
-      </w:r>
-      <w:proofErr w:type="spellStart"/>
-      <w:r>
-        <w:rPr>
-          <w:lang w:eastAsia="da-DK"/>
-        </w:rPr>
-        <w:t>Azure</w:t>
-      </w:r>
-      <w:proofErr w:type="spellEnd"/>
-      <w:r>
-        <w:rPr>
-          <w:lang w:eastAsia="da-DK"/>
-        </w:rPr>
-        <w:t xml:space="preserve"> Services</w:t>
-      </w:r>
-      <w:r>
-        <w:rPr>
-          <w:lang w:eastAsia="da-DK"/>
-        </w:rPr>
-        <w:t xml:space="preserve"> gør det muligt at anvende andre </w:t>
-      </w:r>
-      <w:proofErr w:type="spellStart"/>
-      <w:r>
-        <w:rPr>
-          <w:lang w:eastAsia="da-DK"/>
-        </w:rPr>
-        <w:t>Azure</w:t>
-      </w:r>
-      <w:proofErr w:type="spellEnd"/>
-      <w:r>
-        <w:rPr>
-          <w:lang w:eastAsia="da-DK"/>
-        </w:rPr>
-        <w:t>-</w:t>
+        <w:t xml:space="preserve"> andre Azure Services</w:t>
+      </w:r>
+      <w:r>
+        <w:rPr>
+          <w:lang w:eastAsia="da-DK"/>
+        </w:rPr>
+        <w:t xml:space="preserve"> gør det muligt at anvende andre Azure-</w:t>
       </w:r>
       <w:r>
         <w:rPr>
@@ -3376,77 +2826,7 @@
         <w:rPr>
           <w:lang w:eastAsia="da-DK"/>
         </w:rPr>
-        <w:t xml:space="preserve">: </w:t>
-      </w:r>
-      <w:proofErr w:type="spellStart"/>
-      <w:r>
-        <w:rPr>
-          <w:lang w:eastAsia="da-DK"/>
-        </w:rPr>
-        <w:t>Azure</w:t>
-      </w:r>
-      <w:proofErr w:type="spellEnd"/>
-      <w:r>
-        <w:rPr>
-          <w:lang w:eastAsia="da-DK"/>
-        </w:rPr>
-        <w:t xml:space="preserve"> Event Hubs tilbyder avancerede sikkerhedsfunktioner, herunder Virtual Network integration, </w:t>
-      </w:r>
-      <w:proofErr w:type="spellStart"/>
-      <w:r>
-        <w:rPr>
-          <w:lang w:eastAsia="da-DK"/>
-        </w:rPr>
-        <w:t>Managed</w:t>
-      </w:r>
-      <w:proofErr w:type="spellEnd"/>
-      <w:r>
-        <w:rPr>
-          <w:lang w:eastAsia="da-DK"/>
-        </w:rPr>
-        <w:t xml:space="preserve"> </w:t>
-      </w:r>
-      <w:proofErr w:type="spellStart"/>
-      <w:r>
-        <w:rPr>
-          <w:lang w:eastAsia="da-DK"/>
-        </w:rPr>
-        <w:t>Identities</w:t>
-      </w:r>
-      <w:proofErr w:type="spellEnd"/>
-      <w:r>
-        <w:rPr>
-          <w:lang w:eastAsia="da-DK"/>
-        </w:rPr>
-        <w:t xml:space="preserve"> og Shared Access </w:t>
-      </w:r>
-      <w:proofErr w:type="spellStart"/>
-      <w:r>
-        <w:rPr>
-          <w:lang w:eastAsia="da-DK"/>
-        </w:rPr>
-        <w:t>Signatures</w:t>
-      </w:r>
-      <w:proofErr w:type="spellEnd"/>
-      <w:r>
-        <w:rPr>
-          <w:lang w:eastAsia="da-DK"/>
-        </w:rPr>
-        <w:t xml:space="preserve"> (SAS) </w:t>
-      </w:r>
-      <w:proofErr w:type="spellStart"/>
-      <w:r>
-        <w:rPr>
-          <w:lang w:eastAsia="da-DK"/>
-        </w:rPr>
-        <w:t>tokens</w:t>
-      </w:r>
-      <w:proofErr w:type="spellEnd"/>
-      <w:r>
-        <w:rPr>
-          <w:lang w:eastAsia="da-DK"/>
-        </w:rPr>
-        <w:t>.</w:t>
+        <w:t>: Azure Event Hubs tilbyder avancerede sikkerhedsfunktioner, herunder Virtual Network integration, Managed Identities og Shared Access Signatures (SAS) tokens.</w:t>
       </w:r>
       <w:r>
         <w:rPr>
@@ -3460,97 +2840,7 @@
           <w:iCs/>
           <w:lang w:eastAsia="da-DK"/>
         </w:rPr>
-        <w:t>”short-</w:t>
-      </w:r>
-      <w:proofErr w:type="spellStart"/>
-      <w:r>
-        <w:rPr>
-          <w:i/>
-          <w:iCs/>
-          <w:lang w:eastAsia="da-DK"/>
-        </w:rPr>
-        <w:t>lived</w:t>
-      </w:r>
-      <w:proofErr w:type="spellEnd"/>
-      <w:r>
-        <w:rPr>
-          <w:i/>
-          <w:iCs/>
-          <w:lang w:eastAsia="da-DK"/>
-        </w:rPr>
-        <w:t xml:space="preserve">” og det var et bevidst valg </w:t>
-      </w:r>
-      <w:proofErr w:type="spellStart"/>
-      <w:r>
-        <w:rPr>
-          <w:i/>
-          <w:iCs/>
-          <w:lang w:eastAsia="da-DK"/>
-        </w:rPr>
-        <w:t>i.fht</w:t>
-      </w:r>
-      <w:proofErr w:type="spellEnd"/>
-      <w:r>
-        <w:rPr>
-          <w:i/>
-          <w:iCs/>
-          <w:lang w:eastAsia="da-DK"/>
-        </w:rPr>
-        <w:t xml:space="preserve">. tid og hensynet til at andre, der ikke har adgang til min </w:t>
-      </w:r>
-      <w:proofErr w:type="spellStart"/>
-      <w:r>
-        <w:rPr>
-          <w:i/>
-          <w:iCs/>
-          <w:lang w:eastAsia="da-DK"/>
-        </w:rPr>
-        <w:t>subscription</w:t>
-      </w:r>
-      <w:proofErr w:type="spellEnd"/>
-      <w:r>
-        <w:rPr>
-          <w:i/>
-          <w:iCs/>
-          <w:lang w:eastAsia="da-DK"/>
-        </w:rPr>
-        <w:t xml:space="preserve"> i </w:t>
-      </w:r>
-      <w:proofErr w:type="spellStart"/>
-      <w:r>
-        <w:rPr>
-          <w:i/>
-          <w:iCs/>
-          <w:lang w:eastAsia="da-DK"/>
-        </w:rPr>
-        <w:t>Azure</w:t>
-      </w:r>
-      <w:proofErr w:type="spellEnd"/>
-      <w:r>
-        <w:rPr>
-          <w:i/>
-          <w:iCs/>
-          <w:lang w:eastAsia="da-DK"/>
-        </w:rPr>
-        <w:t xml:space="preserve"> skal kunne bruge appen. Derfor er det også lavet som anonymt </w:t>
-      </w:r>
-      <w:proofErr w:type="spellStart"/>
-      <w:r>
-        <w:rPr>
-          <w:i/>
-          <w:iCs/>
-          <w:lang w:eastAsia="da-DK"/>
-        </w:rPr>
-        <w:t>auth</w:t>
-      </w:r>
-      <w:proofErr w:type="spellEnd"/>
-      <w:r>
-        <w:rPr>
-          <w:i/>
-          <w:iCs/>
-          <w:lang w:eastAsia="da-DK"/>
-        </w:rPr>
-        <w:t>.</w:t>
+        <w:t>”short-lived” og det var et bevidst valg i.fht. tid og hensynet til at andre, der ikke har adgang til min subscription i Azure skal kunne bruge appen. Derfor er det også lavet som anonymt auth.</w:t>
       </w:r>
     </w:p>
     <w:p>
@@ -3563,252 +2853,114 @@
         <w:rPr>
           <w:rStyle w:val="Heading4Char"/>
         </w:rPr>
-        <w:t>Client Libraries til Java/</w:t>
-      </w:r>
-      <w:proofErr w:type="spellStart"/>
+        <w:t>Client Libraries til Java/Kotlin</w:t>
+      </w:r>
+    </w:p>
+    <w:p>
+      <w:pPr>
+        <w:rPr>
+          <w:lang w:eastAsia="da-DK"/>
+        </w:rPr>
+      </w:pPr>
+      <w:r>
+        <w:rPr>
+          <w:lang w:eastAsia="da-DK"/>
+        </w:rPr>
+        <w:t xml:space="preserve">Azure Event Hubs tilbyder </w:t>
+      </w:r>
+      <w:r>
+        <w:rPr>
+          <w:lang w:eastAsia="da-DK"/>
+        </w:rPr>
+        <w:t>client libraries</w:t>
+      </w:r>
+      <w:r>
+        <w:rPr>
+          <w:lang w:eastAsia="da-DK"/>
+        </w:rPr>
+        <w:t xml:space="preserve"> til Java/Kotlin, hvilket gør det nemt at integrere med eksisterende applikationer udviklet i disse sprog.</w:t>
+      </w:r>
+    </w:p>
+    <w:p>
+      <w:pPr>
+        <w:rPr>
+          <w:lang w:eastAsia="da-DK"/>
+        </w:rPr>
+      </w:pPr>
+      <w:r>
+        <w:rPr>
+          <w:lang w:eastAsia="da-DK"/>
+        </w:rPr>
+        <w:t xml:space="preserve">Disse </w:t>
+      </w:r>
+      <w:r>
+        <w:rPr>
+          <w:lang w:eastAsia="da-DK"/>
+        </w:rPr>
+        <w:t>libraries</w:t>
+      </w:r>
+      <w:r>
+        <w:rPr>
+          <w:lang w:eastAsia="da-DK"/>
+        </w:rPr>
+        <w:t xml:space="preserve"> håndterer forbindelser, batch processing og </w:t>
+      </w:r>
+      <w:r>
+        <w:rPr>
+          <w:lang w:eastAsia="da-DK"/>
+        </w:rPr>
+        <w:t>Exceptions</w:t>
+      </w:r>
+      <w:r>
+        <w:rPr>
+          <w:lang w:eastAsia="da-DK"/>
+        </w:rPr>
+        <w:t>, hvilket forenkler udviklingsprocessen.</w:t>
+      </w:r>
+    </w:p>
+    <w:p>
+      <w:pPr>
+        <w:rPr>
+          <w:lang w:eastAsia="da-DK"/>
+        </w:rPr>
+      </w:pPr>
       <w:r>
         <w:rPr>
           <w:rStyle w:val="Heading4Char"/>
         </w:rPr>
-        <w:t>Kotlin</w:t>
-      </w:r>
-      <w:proofErr w:type="spellEnd"/>
-    </w:p>
-    <w:p>
-      <w:pPr>
-        <w:rPr>
-          <w:lang w:eastAsia="da-DK"/>
-        </w:rPr>
-      </w:pPr>
-      <w:proofErr w:type="spellStart"/>
-      <w:r>
-        <w:rPr>
-          <w:lang w:eastAsia="da-DK"/>
-        </w:rPr>
-        <w:t>Azure</w:t>
-      </w:r>
-      <w:proofErr w:type="spellEnd"/>
-      <w:r>
-        <w:rPr>
-          <w:lang w:eastAsia="da-DK"/>
-        </w:rPr>
-        <w:t xml:space="preserve"> Event Hubs tilbyder </w:t>
-      </w:r>
-      <w:proofErr w:type="spellStart"/>
-      <w:r>
-        <w:rPr>
-          <w:lang w:eastAsia="da-DK"/>
-        </w:rPr>
-        <w:t>client</w:t>
-      </w:r>
-      <w:proofErr w:type="spellEnd"/>
-      <w:r>
-        <w:rPr>
-          <w:lang w:eastAsia="da-DK"/>
-        </w:rPr>
-        <w:t xml:space="preserve"> </w:t>
-      </w:r>
-      <w:proofErr w:type="spellStart"/>
-      <w:r>
-        <w:rPr>
-          <w:lang w:eastAsia="da-DK"/>
-        </w:rPr>
-        <w:t>libraries</w:t>
-      </w:r>
-      <w:proofErr w:type="spellEnd"/>
-      <w:r>
-        <w:rPr>
-          <w:lang w:eastAsia="da-DK"/>
-        </w:rPr>
-        <w:t xml:space="preserve"> til Java/</w:t>
-      </w:r>
-      <w:proofErr w:type="spellStart"/>
-      <w:r>
-        <w:rPr>
-          <w:lang w:eastAsia="da-DK"/>
-        </w:rPr>
-        <w:t>Kotlin</w:t>
-      </w:r>
-      <w:proofErr w:type="spellEnd"/>
-      <w:r>
-        <w:rPr>
-          <w:lang w:eastAsia="da-DK"/>
-        </w:rPr>
-        <w:t>, hvilket gør det nemt at integrere med eksisterende applikationer udviklet i disse sprog.</w:t>
-      </w:r>
-    </w:p>
-    <w:p>
-      <w:pPr>
-        <w:rPr>
-          <w:lang w:eastAsia="da-DK"/>
-        </w:rPr>
-      </w:pPr>
-      <w:r>
-        <w:rPr>
-          <w:lang w:eastAsia="da-DK"/>
-        </w:rPr>
-        <w:t xml:space="preserve">Disse </w:t>
-      </w:r>
-      <w:proofErr w:type="spellStart"/>
-      <w:r>
-        <w:rPr>
-          <w:lang w:eastAsia="da-DK"/>
-        </w:rPr>
-        <w:t>libraries</w:t>
-      </w:r>
-      <w:proofErr w:type="spellEnd"/>
-      <w:r>
-        <w:rPr>
-          <w:lang w:eastAsia="da-DK"/>
-        </w:rPr>
-        <w:t xml:space="preserve"> håndterer forbindelser, batch </w:t>
-      </w:r>
-      <w:proofErr w:type="spellStart"/>
-      <w:r>
-        <w:rPr>
-          <w:lang w:eastAsia="da-DK"/>
-        </w:rPr>
-        <w:t>processing</w:t>
-      </w:r>
-      <w:proofErr w:type="spellEnd"/>
+        <w:t>Token Håndtering med Azure Function i C#</w:t>
+      </w:r>
+    </w:p>
+    <w:p>
+      <w:pPr>
+        <w:rPr>
+          <w:lang w:eastAsia="da-DK"/>
+        </w:rPr>
+      </w:pPr>
+      <w:r>
+        <w:rPr>
+          <w:lang w:eastAsia="da-DK"/>
+        </w:rPr>
+        <w:t xml:space="preserve">Azure Function er implementeret i C# for at generere SAS tokens til </w:t>
+      </w:r>
+      <w:r>
+        <w:rPr>
+          <w:lang w:eastAsia="da-DK"/>
+        </w:rPr>
+        <w:t>Authentication</w:t>
+      </w:r>
       <w:r>
         <w:rPr>
           <w:lang w:eastAsia="da-DK"/>
         </w:rPr>
         <w:t xml:space="preserve"> og </w:t>
       </w:r>
-      <w:proofErr w:type="spellStart"/>
-      <w:r>
-        <w:rPr>
-          <w:lang w:eastAsia="da-DK"/>
-        </w:rPr>
-        <w:t>Exceptions</w:t>
-      </w:r>
-      <w:proofErr w:type="spellEnd"/>
-      <w:r>
-        <w:rPr>
-          <w:lang w:eastAsia="da-DK"/>
-        </w:rPr>
-        <w:t>, hvilket forenkler udviklingsprocessen.</w:t>
-      </w:r>
-    </w:p>
-    <w:p>
-      <w:pPr>
-        <w:rPr>
-          <w:lang w:eastAsia="da-DK"/>
-        </w:rPr>
-      </w:pPr>
-      <w:proofErr w:type="spellStart"/>
-      <w:r>
-        <w:rPr>
-          <w:rStyle w:val="Heading4Char"/>
-        </w:rPr>
-        <w:t>Token</w:t>
-      </w:r>
-      <w:proofErr w:type="spellEnd"/>
-      <w:r>
-        <w:rPr>
-          <w:rStyle w:val="Heading4Char"/>
-        </w:rPr>
-        <w:t xml:space="preserve"> Håndtering med </w:t>
-      </w:r>
-      <w:proofErr w:type="spellStart"/>
-      <w:r>
-        <w:rPr>
-          <w:rStyle w:val="Heading4Char"/>
-        </w:rPr>
-        <w:t>Azure</w:t>
-      </w:r>
-      <w:proofErr w:type="spellEnd"/>
-      <w:r>
-        <w:rPr>
-          <w:rStyle w:val="Heading4Char"/>
-        </w:rPr>
-        <w:t xml:space="preserve"> </w:t>
-      </w:r>
-      <w:proofErr w:type="spellStart"/>
-      <w:r>
-        <w:rPr>
-          <w:rStyle w:val="Heading4Char"/>
-        </w:rPr>
-        <w:t>Function</w:t>
-      </w:r>
-      <w:proofErr w:type="spellEnd"/>
-      <w:r>
-        <w:rPr>
-          <w:rStyle w:val="Heading4Char"/>
-        </w:rPr>
-        <w:t xml:space="preserve"> i C#</w:t>
-      </w:r>
-    </w:p>
-    <w:p>
-      <w:pPr>
-        <w:rPr>
-          <w:lang w:eastAsia="da-DK"/>
-        </w:rPr>
-      </w:pPr>
-      <w:proofErr w:type="spellStart"/>
-      <w:r>
-        <w:rPr>
-          <w:lang w:eastAsia="da-DK"/>
-        </w:rPr>
-        <w:t>Azure</w:t>
-      </w:r>
-      <w:proofErr w:type="spellEnd"/>
-      <w:r>
-        <w:rPr>
-          <w:lang w:eastAsia="da-DK"/>
-        </w:rPr>
-        <w:t xml:space="preserve"> </w:t>
-      </w:r>
-      <w:proofErr w:type="spellStart"/>
-      <w:r>
-        <w:rPr>
-          <w:lang w:eastAsia="da-DK"/>
-        </w:rPr>
-        <w:t>Function</w:t>
-      </w:r>
-      <w:proofErr w:type="spellEnd"/>
-      <w:r>
-        <w:rPr>
-          <w:lang w:eastAsia="da-DK"/>
-        </w:rPr>
-        <w:t xml:space="preserve"> er implementeret i C# for at generere SAS </w:t>
-      </w:r>
-      <w:proofErr w:type="spellStart"/>
-      <w:r>
-        <w:rPr>
-          <w:lang w:eastAsia="da-DK"/>
-        </w:rPr>
-        <w:t>tokens</w:t>
-      </w:r>
-      <w:proofErr w:type="spellEnd"/>
-      <w:r>
-        <w:rPr>
-          <w:lang w:eastAsia="da-DK"/>
-        </w:rPr>
-        <w:t xml:space="preserve"> til </w:t>
-      </w:r>
-      <w:r>
-        <w:rPr>
-          <w:lang w:eastAsia="da-DK"/>
-        </w:rPr>
-        <w:t>Authentication</w:t>
-      </w:r>
-      <w:r>
-        <w:rPr>
-          <w:lang w:eastAsia="da-DK"/>
-        </w:rPr>
-        <w:t xml:space="preserve"> og </w:t>
-      </w:r>
-      <w:proofErr w:type="spellStart"/>
       <w:r>
         <w:rPr>
           <w:lang w:eastAsia="da-DK"/>
         </w:rPr>
         <w:t>Authorization</w:t>
       </w:r>
-      <w:proofErr w:type="spellEnd"/>
       <w:r>
         <w:rPr>
           <w:lang w:eastAsia="da-DK"/>
@@ -3890,15 +3042,7 @@
         <w:spacing w:line="240" w:lineRule="auto"/>
       </w:pPr>
       <w:r>
-        <w:t xml:space="preserve">Enterprise Integration Patterns </w:t>
-      </w:r>
-      <w:proofErr w:type="spellStart"/>
-      <w:r>
-        <w:t>Hophe</w:t>
-      </w:r>
-      <w:proofErr w:type="spellEnd"/>
-      <w:r>
-        <w:t xml:space="preserve">/Wolf – 2004 </w:t>
+        <w:t xml:space="preserve">Enterprise Integration Patterns Hophe/Wolf – 2004 </w:t>
       </w:r>
     </w:p>
     <w:p>
@@ -3919,19 +3063,11 @@
         </w:rPr>
         <w:t xml:space="preserve">About </w:t>
       </w:r>
-      <w:proofErr w:type="spellStart"/>
       <w:r>
         <w:rPr>
           <w:lang w:val="en-US"/>
         </w:rPr>
-        <w:t>Eventhubs</w:t>
-      </w:r>
-      <w:proofErr w:type="spellEnd"/>
-      <w:r>
-        <w:rPr>
-          <w:lang w:val="en-US"/>
-        </w:rPr>
-        <w:t xml:space="preserve"> </w:t>
+        <w:t xml:space="preserve">Eventhubs </w:t>
       </w:r>
       <w:r>
         <w:rPr>
@@ -3997,14 +3133,14 @@
           <w:ilvl w:val="0"/>
           <w:numId w:val="16"/>
         </w:numPr>
-      </w:pPr>
-      <w:proofErr w:type="spellStart"/>
-      <w:r>
-        <w:t>Azure</w:t>
-      </w:r>
-      <w:proofErr w:type="spellEnd"/>
-      <w:r>
-        <w:t xml:space="preserve"> Eventhub Arkitektur Overblik -  </w:t>
+        <w:rPr>
+          <w:rStyle w:val="Hyperlink"/>
+          <w:color w:val="595959" w:themeColor="text1" w:themeTint="A6"/>
+          <w:u w:val="none"/>
+        </w:rPr>
+      </w:pPr>
+      <w:r>
+        <w:t xml:space="preserve">Azure Eventhub Arkitektur Overblik -  </w:t>
       </w:r>
       <w:hyperlink r:id="rId10" w:history="1">
         <w:r>
@@ -4023,12 +3159,51 @@
     </w:p>
     <w:p>
       <w:pPr>
+        <w:pStyle w:val="ListParagraph"/>
+        <w:numPr>
+          <w:ilvl w:val="0"/>
+          <w:numId w:val="16"/>
+        </w:numPr>
+        <w:rPr>
+          <w:lang w:val="en-US"/>
+        </w:rPr>
+      </w:pPr>
+      <w:r>
+        <w:rPr>
+          <w:lang w:val="en-US"/>
+        </w:rPr>
+        <w:t xml:space="preserve">Source Code </w:t>
+      </w:r>
+      <w:r>
+        <w:sym w:font="Wingdings" w:char="F0E0"/>
+      </w:r>
+      <w:r>
+        <w:rPr>
+          <w:lang w:val="en-US"/>
+        </w:rPr>
+        <w:t xml:space="preserve"> </w:t>
+      </w:r>
+      <w:r>
+        <w:rPr>
+          <w:lang w:val="en-US"/>
+        </w:rPr>
+        <w:t>https://github.com/fclante/system-integration</w:t>
+      </w:r>
+    </w:p>
+    <w:p>
+      <w:pPr>
         <w:spacing w:line="240" w:lineRule="auto"/>
+        <w:rPr>
+          <w:lang w:val="en-US"/>
+        </w:rPr>
       </w:pPr>
     </w:p>
     <w:p>
       <w:pPr>
         <w:spacing w:line="240" w:lineRule="auto"/>
+        <w:rPr>
+          <w:lang w:val="en-US"/>
+        </w:rPr>
       </w:pPr>
     </w:p>
     <w:sectPr>

</xml_diff>